<commit_message>
part of k-anonymity done, dataset
</commit_message>
<xml_diff>
--- a/Synopsis.docx
+++ b/Synopsis.docx
@@ -421,6 +421,7 @@
         <w:t xml:space="preserve">MENTOR – </w:t>
       </w:r>
       <w:proofErr w:type="spellStart"/>
+      <w:proofErr w:type="gramStart"/>
       <w:r>
         <w:rPr>
           <w:rFonts w:ascii="Product Sans" w:hAnsi="Product Sans"/>
@@ -454,6 +455,7 @@
         <w:t>Niyati</w:t>
       </w:r>
       <w:proofErr w:type="spellEnd"/>
+      <w:proofErr w:type="gramEnd"/>
       <w:r>
         <w:rPr>
           <w:rFonts w:ascii="Product Sans" w:hAnsi="Product Sans"/>
@@ -958,7 +960,28 @@
           <w:sz w:val="24"/>
           <w:szCs w:val="24"/>
         </w:rPr>
-        <w:t xml:space="preserve">. </w:t>
+        <w:t>.</w:t>
+      </w:r>
+    </w:p>
+    <w:p>
+      <w:pPr>
+        <w:shd w:val="clear" w:color="auto" w:fill="FFFFFF"/>
+        <w:spacing w:before="100" w:beforeAutospacing="1" w:after="24" w:line="240" w:lineRule="auto"/>
+        <w:rPr>
+          <w:rFonts w:ascii="Arial" w:eastAsia="Times New Roman" w:hAnsi="Arial" w:cs="Arial"/>
+          <w:color w:val="202122"/>
+          <w:sz w:val="21"/>
+          <w:szCs w:val="21"/>
+          <w:lang w:val="en-IN" w:eastAsia="en-IN"/>
+        </w:rPr>
+      </w:pPr>
+      <w:r>
+        <w:rPr>
+          <w:rFonts w:ascii="Product Sans Light" w:hAnsi="Product Sans Light"/>
+          <w:sz w:val="24"/>
+          <w:szCs w:val="24"/>
+        </w:rPr>
+        <w:t>k-anonymity is vulnerable to homogeneity attacks</w:t>
       </w:r>
       <w:r>
         <w:rPr>
@@ -977,7 +1000,7 @@
           <w:numId w:val="2"/>
         </w:numPr>
         <w:rPr>
-          <w:rFonts w:ascii="Product Sans" w:hAnsi="Product Sans"/>
+          <w:rFonts w:ascii="Product Sans Light" w:hAnsi="Product Sans Light"/>
           <w:sz w:val="24"/>
           <w:szCs w:val="24"/>
         </w:rPr>
@@ -1206,7 +1229,7 @@
           <w:sz w:val="24"/>
           <w:szCs w:val="24"/>
         </w:rPr>
-        <w:t xml:space="preserve">segregate the dataset into “l” diverse sections, where the attributes falling under one of the sections, shares the same </w:t>
+        <w:t xml:space="preserve">segregate the dataset into “l” diverse sections, where the </w:t>
       </w:r>
       <w:r>
         <w:rPr>
@@ -1215,7 +1238,8 @@
           <w:sz w:val="24"/>
           <w:szCs w:val="24"/>
         </w:rPr>
-        <w:t xml:space="preserve">combinations of the key </w:t>
+        <w:lastRenderedPageBreak/>
+        <w:t xml:space="preserve">attributes falling under one of the sections, shares the same </w:t>
       </w:r>
       <w:r>
         <w:rPr>
@@ -1224,8 +1248,7 @@
           <w:sz w:val="24"/>
           <w:szCs w:val="24"/>
         </w:rPr>
-        <w:lastRenderedPageBreak/>
-        <w:t>attributes</w:t>
+        <w:t>combinations of the key attributes</w:t>
       </w:r>
       <w:r>
         <w:rPr>
@@ -1235,6 +1258,31 @@
           <w:szCs w:val="24"/>
         </w:rPr>
         <w:t>.</w:t>
+      </w:r>
+    </w:p>
+    <w:p>
+      <w:pPr>
+        <w:rPr>
+          <w:rFonts w:ascii="Product Sans" w:hAnsi="Product Sans"/>
+          <w:sz w:val="24"/>
+          <w:szCs w:val="24"/>
+        </w:rPr>
+      </w:pPr>
+      <w:r>
+        <w:rPr>
+          <w:rFonts w:ascii="Product Sans Light" w:hAnsi="Product Sans Light"/>
+          <w:sz w:val="24"/>
+          <w:szCs w:val="24"/>
+        </w:rPr>
+        <w:t>l-diver</w:t>
+      </w:r>
+      <w:r>
+        <w:rPr>
+          <w:rFonts w:ascii="Product Sans Light" w:hAnsi="Product Sans Light"/>
+          <w:sz w:val="24"/>
+          <w:szCs w:val="24"/>
+        </w:rPr>
+        <w:t xml:space="preserve">sity is most prone to skewness or attribute disclosure attacks. </w:t>
       </w:r>
       <w:r>
         <w:rPr>
@@ -1439,6 +1487,15 @@
         </w:rPr>
         <w:t>.</w:t>
       </w:r>
+      <w:r>
+        <w:rPr>
+          <w:rFonts w:ascii="Product Sans Light" w:hAnsi="Product Sans Light"/>
+          <w:sz w:val="24"/>
+          <w:szCs w:val="24"/>
+        </w:rPr>
+        <w:br/>
+        <w:t xml:space="preserve">Despite being originally designed for webpages, this algorithm can be applied in modified form, on any directed graph, including our dataset </w:t>
+      </w:r>
     </w:p>
     <w:p>
       <w:pPr>
@@ -1462,23 +1519,15 @@
           <w:sz w:val="24"/>
           <w:szCs w:val="24"/>
         </w:rPr>
-        <w:t>The HITS Algorithm produces</w:t>
-      </w:r>
-      <w:r>
-        <w:rPr>
-          <w:rFonts w:ascii="Product Sans Light" w:hAnsi="Product Sans Light"/>
-          <w:sz w:val="24"/>
-          <w:szCs w:val="24"/>
-        </w:rPr>
-        <w:t xml:space="preserve"> two scores for </w:t>
-      </w:r>
-      <w:r>
-        <w:rPr>
-          <w:rFonts w:ascii="Product Sans Light" w:hAnsi="Product Sans Light"/>
-          <w:sz w:val="24"/>
-          <w:szCs w:val="24"/>
-        </w:rPr>
-        <w:t>every node</w:t>
+        <w:t xml:space="preserve">The HITS Algorithm </w:t>
+      </w:r>
+      <w:r>
+        <w:rPr>
+          <w:rFonts w:ascii="Product Sans Light" w:hAnsi="Product Sans Light"/>
+          <w:sz w:val="24"/>
+          <w:szCs w:val="24"/>
+        </w:rPr>
+        <w:t>is an iterative algorithm, which works by rating each webpage (Node) according to two metrics</w:t>
       </w:r>
       <w:r>
         <w:rPr>
@@ -1527,7 +1576,23 @@
           <w:sz w:val="24"/>
           <w:szCs w:val="24"/>
         </w:rPr>
-        <w:t xml:space="preserve"> the content/node itself</w:t>
+        <w:t xml:space="preserve"> the content/node </w:t>
+      </w:r>
+      <w:r>
+        <w:rPr>
+          <w:rFonts w:ascii="Product Sans Light" w:hAnsi="Product Sans Light"/>
+          <w:sz w:val="24"/>
+          <w:szCs w:val="24"/>
+        </w:rPr>
+        <w:t>itself (in-</w:t>
+      </w:r>
+      <w:r>
+        <w:rPr>
+          <w:rFonts w:ascii="Product Sans Light" w:hAnsi="Product Sans Light"/>
+          <w:sz w:val="24"/>
+          <w:szCs w:val="24"/>
+        </w:rPr>
+        <w:t>degree)</w:t>
       </w:r>
       <w:r>
         <w:rPr>
@@ -1584,8 +1649,24 @@
           <w:sz w:val="24"/>
           <w:szCs w:val="24"/>
         </w:rPr>
+        <w:t xml:space="preserve"> (out-degree)</w:t>
+      </w:r>
+      <w:r>
+        <w:rPr>
+          <w:rFonts w:ascii="Product Sans Light" w:hAnsi="Product Sans Light"/>
+          <w:sz w:val="24"/>
+          <w:szCs w:val="24"/>
+        </w:rPr>
         <w:t>.</w:t>
       </w:r>
+      <w:r>
+        <w:rPr>
+          <w:rFonts w:ascii="Product Sans Light" w:hAnsi="Product Sans Light"/>
+          <w:sz w:val="24"/>
+          <w:szCs w:val="24"/>
+        </w:rPr>
+        <w:br/>
+      </w:r>
     </w:p>
     <w:p>
       <w:pPr>
@@ -1609,6 +1690,14 @@
           <w:sz w:val="24"/>
           <w:szCs w:val="24"/>
         </w:rPr>
+        <w:t xml:space="preserve">the disappointing fact is that </w:t>
+      </w:r>
+      <w:r>
+        <w:rPr>
+          <w:rFonts w:ascii="Product Sans Light" w:hAnsi="Product Sans Light"/>
+          <w:sz w:val="24"/>
+          <w:szCs w:val="24"/>
+        </w:rPr>
         <w:t>Privacy Preservation techniques like these</w:t>
       </w:r>
       <w:r>
@@ -1657,15 +1746,39 @@
           <w:sz w:val="24"/>
           <w:szCs w:val="24"/>
         </w:rPr>
-        <w:t xml:space="preserve"> for multiple reasons</w:t>
-      </w:r>
-      <w:r>
-        <w:rPr>
-          <w:rFonts w:ascii="Product Sans Light" w:hAnsi="Product Sans Light"/>
-          <w:sz w:val="24"/>
-          <w:szCs w:val="24"/>
-        </w:rPr>
-        <w:t xml:space="preserve">, simply because of the time involved in these. </w:t>
+        <w:t xml:space="preserve"> for</w:t>
+      </w:r>
+      <w:r>
+        <w:rPr>
+          <w:rFonts w:ascii="Product Sans Light" w:hAnsi="Product Sans Light"/>
+          <w:sz w:val="24"/>
+          <w:szCs w:val="24"/>
+        </w:rPr>
+        <w:t xml:space="preserve"> purposes like training their AT/Soft Computing Models, or more</w:t>
+      </w:r>
+      <w:r>
+        <w:rPr>
+          <w:rFonts w:ascii="Product Sans Light" w:hAnsi="Product Sans Light"/>
+          <w:sz w:val="24"/>
+          <w:szCs w:val="24"/>
+        </w:rPr>
+        <w:t>, simply because of the time involved in these</w:t>
+      </w:r>
+      <w:r>
+        <w:rPr>
+          <w:rFonts w:ascii="Product Sans Light" w:hAnsi="Product Sans Light"/>
+          <w:sz w:val="24"/>
+          <w:szCs w:val="24"/>
+        </w:rPr>
+        <w:t>, and the lack of perceived monetary benefit</w:t>
+      </w:r>
+      <w:r>
+        <w:rPr>
+          <w:rFonts w:ascii="Product Sans Light" w:hAnsi="Product Sans Light"/>
+          <w:sz w:val="24"/>
+          <w:szCs w:val="24"/>
+        </w:rPr>
+        <w:t xml:space="preserve">. </w:t>
       </w:r>
     </w:p>
     <w:p>
@@ -2024,7 +2137,6 @@
           <w:sz w:val="24"/>
           <w:szCs w:val="24"/>
         </w:rPr>
-        <w:lastRenderedPageBreak/>
         <w:br/>
         <w:t>It seems to be an ideal candidate for our research, since the dataset contains certain private information about authors,</w:t>
       </w:r>
@@ -2034,7 +2146,15 @@
           <w:sz w:val="24"/>
           <w:szCs w:val="24"/>
         </w:rPr>
-        <w:t xml:space="preserve"> which is important data that needs to be privatized, and will also work as</w:t>
+        <w:t xml:space="preserve"> which is important data that needs to be privatized</w:t>
+      </w:r>
+      <w:r>
+        <w:rPr>
+          <w:rFonts w:ascii="Product Sans Light" w:hAnsi="Product Sans Light"/>
+          <w:sz w:val="24"/>
+          <w:szCs w:val="24"/>
+        </w:rPr>
+        <w:t>.</w:t>
       </w:r>
     </w:p>
     <w:p>
@@ -2089,9 +2209,9 @@
           <w:szCs w:val="24"/>
         </w:rPr>
         <w:drawing>
-          <wp:inline distT="0" distB="0" distL="0" distR="0" wp14:anchorId="02D1A98F" wp14:editId="019573F5">
-            <wp:extent cx="5943600" cy="1748790"/>
-            <wp:effectExtent l="0" t="0" r="0" b="3810"/>
+          <wp:inline distT="0" distB="0" distL="0" distR="0" wp14:anchorId="02D1A98F" wp14:editId="541D9E5F">
+            <wp:extent cx="5749365" cy="1691640"/>
+            <wp:effectExtent l="0" t="0" r="3810" b="3810"/>
             <wp:docPr id="4" name="Picture 4"/>
             <wp:cNvGraphicFramePr>
               <a:graphicFrameLocks xmlns:a="http://schemas.openxmlformats.org/drawingml/2006/main" noChangeAspect="1"/>
@@ -2112,7 +2232,7 @@
                   <pic:spPr>
                     <a:xfrm>
                       <a:off x="0" y="0"/>
-                      <a:ext cx="5943600" cy="1748790"/>
+                      <a:ext cx="5749588" cy="1691706"/>
                     </a:xfrm>
                     <a:prstGeom prst="rect">
                       <a:avLst/>
@@ -2356,6 +2476,7 @@
           <w:sz w:val="24"/>
           <w:szCs w:val="24"/>
         </w:rPr>
+        <w:lastRenderedPageBreak/>
         <w:t>A “graph” data structure is implemented using the author_papers.csv file</w:t>
       </w:r>
     </w:p>
@@ -2484,16 +2605,7 @@
           <w:szCs w:val="24"/>
         </w:rPr>
         <w:br/>
-        <w:t xml:space="preserve">We will run the HITS Algorithm on the Dataset before and after applying Privacy </w:t>
-      </w:r>
-      <w:r>
-        <w:rPr>
-          <w:rFonts w:ascii="Product Sans Light" w:hAnsi="Product Sans Light"/>
-          <w:sz w:val="24"/>
-          <w:szCs w:val="24"/>
-        </w:rPr>
-        <w:lastRenderedPageBreak/>
-        <w:t>Preserving Techniques</w:t>
+        <w:t>We will run the HITS Algorithm on the Dataset before and after applying Privacy Preserving Techniques</w:t>
       </w:r>
       <w:r>
         <w:rPr>

</xml_diff>